<commit_message>
Exercicio 01 colocado no moedelo que o professor Ramon enviu no email da turma.
</commit_message>
<xml_diff>
--- a/Atividade.docx
+++ b/Atividade.docx
@@ -55,7 +55,33 @@
           <w:sz w:val="24"/>
           <w:szCs w:val="24"/>
         </w:rPr>
-        <w:t xml:space="preserve">: A falta de aparelhagem de qualidade do curso de técnico em informática da instituição de ensino CEDUP Abílio Paulo </w:t>
+        <w:t xml:space="preserve">: A falta de </w:t>
+      </w:r>
+      <w:proofErr w:type="spellStart"/>
+      <w:r>
+        <w:rPr>
+          <w:rFonts w:ascii="Arial" w:hAnsi="Arial" w:cs="Arial"/>
+          <w:sz w:val="24"/>
+          <w:szCs w:val="24"/>
+        </w:rPr>
+        <w:t>a</w:t>
+      </w:r>
+      <w:r>
+        <w:rPr>
+          <w:rFonts w:ascii="Arial" w:hAnsi="Arial" w:cs="Arial"/>
+          <w:sz w:val="24"/>
+          <w:szCs w:val="24"/>
+        </w:rPr>
+        <w:t>computadores</w:t>
+      </w:r>
+      <w:proofErr w:type="spellEnd"/>
+      <w:r>
+        <w:rPr>
+          <w:rFonts w:ascii="Arial" w:hAnsi="Arial" w:cs="Arial"/>
+          <w:sz w:val="24"/>
+          <w:szCs w:val="24"/>
+        </w:rPr>
+        <w:t xml:space="preserve"> de qualidade do curso de técnico em informática da instituição de ensino CEDUP Abílio Paulo </w:t>
       </w:r>
     </w:p>
     <w:p>
@@ -226,7 +252,15 @@
           <w:sz w:val="24"/>
           <w:szCs w:val="24"/>
         </w:rPr>
-        <w:t>Melhorar a qualidade de aula.</w:t>
+        <w:t>Arrecadar fundos necessário para a compra dos novos computadores</w:t>
+      </w:r>
+      <w:r>
+        <w:rPr>
+          <w:rFonts w:ascii="Arial" w:hAnsi="Arial" w:cs="Arial"/>
+          <w:sz w:val="24"/>
+          <w:szCs w:val="24"/>
+        </w:rPr>
+        <w:t>.</w:t>
       </w:r>
       <w:r>
         <w:rPr>
@@ -239,20 +273,31 @@
     </w:p>
     <w:p>
       <w:pPr>
-        <w:jc w:val="both"/>
-        <w:rPr>
-          <w:rFonts w:ascii="Arial" w:hAnsi="Arial" w:cs="Arial"/>
-          <w:sz w:val="24"/>
-          <w:szCs w:val="24"/>
-        </w:rPr>
-      </w:pPr>
-      <w:r>
-        <w:rPr>
-          <w:rFonts w:ascii="Arial" w:hAnsi="Arial" w:cs="Arial"/>
-          <w:sz w:val="24"/>
-          <w:szCs w:val="24"/>
-        </w:rPr>
-        <w:t>Dinamizar as aulas.</w:t>
+        <w:tabs>
+          <w:tab w:val="center" w:pos="4252"/>
+        </w:tabs>
+        <w:jc w:val="both"/>
+        <w:rPr>
+          <w:rFonts w:ascii="Arial" w:hAnsi="Arial" w:cs="Arial"/>
+          <w:sz w:val="24"/>
+          <w:szCs w:val="24"/>
+        </w:rPr>
+      </w:pPr>
+      <w:r>
+        <w:rPr>
+          <w:rFonts w:ascii="Arial" w:hAnsi="Arial" w:cs="Arial"/>
+          <w:sz w:val="24"/>
+          <w:szCs w:val="24"/>
+        </w:rPr>
+        <w:t>Procurar as melhores ofertas de custo benefício para efetuar a compra dos computadores</w:t>
+      </w:r>
+      <w:r>
+        <w:rPr>
+          <w:rFonts w:ascii="Arial" w:hAnsi="Arial" w:cs="Arial"/>
+          <w:sz w:val="24"/>
+          <w:szCs w:val="24"/>
+        </w:rPr>
+        <w:t>.</w:t>
       </w:r>
       <w:r>
         <w:rPr>
@@ -262,88 +307,88 @@
         </w:rPr>
         <w:t xml:space="preserve"> </w:t>
       </w:r>
-    </w:p>
-    <w:p>
-      <w:pPr>
-        <w:jc w:val="both"/>
-        <w:rPr>
-          <w:rFonts w:ascii="Arial" w:hAnsi="Arial" w:cs="Arial"/>
-          <w:sz w:val="24"/>
-          <w:szCs w:val="24"/>
-        </w:rPr>
-      </w:pPr>
-      <w:r>
-        <w:rPr>
-          <w:rFonts w:ascii="Arial" w:hAnsi="Arial" w:cs="Arial"/>
-          <w:sz w:val="24"/>
-          <w:szCs w:val="24"/>
-        </w:rPr>
-        <w:t>Gara</w:t>
-      </w:r>
-      <w:r>
-        <w:rPr>
-          <w:rFonts w:ascii="Arial" w:hAnsi="Arial" w:cs="Arial"/>
-          <w:sz w:val="24"/>
-          <w:szCs w:val="24"/>
-        </w:rPr>
-        <w:t>ntir o melhor custo benefício para</w:t>
-      </w:r>
-      <w:r>
-        <w:rPr>
-          <w:rFonts w:ascii="Arial" w:hAnsi="Arial" w:cs="Arial"/>
-          <w:sz w:val="24"/>
-          <w:szCs w:val="24"/>
-        </w:rPr>
-        <w:t xml:space="preserve"> curso.</w:t>
-      </w:r>
-    </w:p>
-    <w:p>
-      <w:pPr>
-        <w:jc w:val="both"/>
-        <w:rPr>
-          <w:rFonts w:ascii="Arial" w:hAnsi="Arial" w:cs="Arial"/>
-          <w:sz w:val="24"/>
-          <w:szCs w:val="24"/>
-        </w:rPr>
-      </w:pPr>
-    </w:p>
-    <w:p>
-      <w:pPr>
-        <w:jc w:val="both"/>
-        <w:rPr>
-          <w:rFonts w:ascii="Arial" w:hAnsi="Arial" w:cs="Arial"/>
-          <w:sz w:val="24"/>
-          <w:szCs w:val="24"/>
-        </w:rPr>
-      </w:pPr>
-      <w:r>
-        <w:rPr>
-          <w:rFonts w:ascii="Arial" w:hAnsi="Arial" w:cs="Arial"/>
-          <w:sz w:val="24"/>
-          <w:szCs w:val="24"/>
-        </w:rPr>
-        <w:t xml:space="preserve">Definição do problema </w:t>
-      </w:r>
-    </w:p>
-    <w:p>
-      <w:pPr>
-        <w:jc w:val="both"/>
-        <w:rPr>
-          <w:rFonts w:ascii="Arial" w:hAnsi="Arial" w:cs="Arial"/>
-          <w:sz w:val="24"/>
-          <w:szCs w:val="24"/>
-        </w:rPr>
-      </w:pPr>
-      <w:r>
-        <w:rPr>
-          <w:rFonts w:ascii="Arial" w:hAnsi="Arial" w:cs="Arial"/>
-          <w:sz w:val="24"/>
-          <w:szCs w:val="24"/>
-        </w:rPr>
-        <w:t>Um curso de informática precisa ter computadores que funcionem e</w:t>
+      <w:r>
+        <w:rPr>
+          <w:rFonts w:ascii="Arial" w:hAnsi="Arial" w:cs="Arial"/>
+          <w:sz w:val="24"/>
+          <w:szCs w:val="24"/>
+        </w:rPr>
+        <w:tab/>
+      </w:r>
+    </w:p>
+    <w:p>
+      <w:pPr>
+        <w:jc w:val="both"/>
+        <w:rPr>
+          <w:rFonts w:ascii="Arial" w:hAnsi="Arial" w:cs="Arial"/>
+          <w:sz w:val="24"/>
+          <w:szCs w:val="24"/>
+        </w:rPr>
+      </w:pPr>
+      <w:r>
+        <w:rPr>
+          <w:rFonts w:ascii="Arial" w:hAnsi="Arial" w:cs="Arial"/>
+          <w:sz w:val="24"/>
+          <w:szCs w:val="24"/>
+        </w:rPr>
+        <w:t>Efetuar a compra e instalar na sala de aula os novos computadores</w:t>
       </w:r>
       <w:bookmarkStart w:id="0" w:name="_GoBack"/>
       <w:bookmarkEnd w:id="0"/>
+      <w:r>
+        <w:rPr>
+          <w:rFonts w:ascii="Arial" w:hAnsi="Arial" w:cs="Arial"/>
+          <w:sz w:val="24"/>
+          <w:szCs w:val="24"/>
+        </w:rPr>
+        <w:t>.</w:t>
+      </w:r>
+    </w:p>
+    <w:p>
+      <w:pPr>
+        <w:jc w:val="both"/>
+        <w:rPr>
+          <w:rFonts w:ascii="Arial" w:hAnsi="Arial" w:cs="Arial"/>
+          <w:sz w:val="24"/>
+          <w:szCs w:val="24"/>
+        </w:rPr>
+      </w:pPr>
+    </w:p>
+    <w:p>
+      <w:pPr>
+        <w:jc w:val="both"/>
+        <w:rPr>
+          <w:rFonts w:ascii="Arial" w:hAnsi="Arial" w:cs="Arial"/>
+          <w:sz w:val="24"/>
+          <w:szCs w:val="24"/>
+        </w:rPr>
+      </w:pPr>
+      <w:r>
+        <w:rPr>
+          <w:rFonts w:ascii="Arial" w:hAnsi="Arial" w:cs="Arial"/>
+          <w:sz w:val="24"/>
+          <w:szCs w:val="24"/>
+        </w:rPr>
+        <w:t xml:space="preserve">Definição do problema </w:t>
+      </w:r>
+    </w:p>
+    <w:p>
+      <w:pPr>
+        <w:jc w:val="both"/>
+        <w:rPr>
+          <w:rFonts w:ascii="Arial" w:hAnsi="Arial" w:cs="Arial"/>
+          <w:sz w:val="24"/>
+          <w:szCs w:val="24"/>
+        </w:rPr>
+      </w:pPr>
+      <w:r>
+        <w:rPr>
+          <w:rFonts w:ascii="Arial" w:hAnsi="Arial" w:cs="Arial"/>
+          <w:sz w:val="24"/>
+          <w:szCs w:val="24"/>
+        </w:rPr>
+        <w:t>Um curso de informática precisa ter computadores que funcionem e</w:t>
+      </w:r>
       <w:r>
         <w:rPr>
           <w:rFonts w:ascii="Arial" w:hAnsi="Arial" w:cs="Arial"/>

</xml_diff>